<commit_message>
added project structure of frontend
</commit_message>
<xml_diff>
--- a/Doc/Dokumentation_SmartQS.docx
+++ b/Doc/Dokumentation_SmartQS.docx
@@ -1733,7 +1733,7 @@
                 <w:b w:val="0"/>
                 <w:bCs w:val="0"/>
               </w:rPr>
-              <w:t>Hinzufügen der Theorie zur Versionsverwaltung und Erweiterung der Dokumentation des Beackends</w:t>
+              <w:t>Hinzufügen der Theorie zur Versionsverwaltung und Erweiterung der Dokumentation des Backends</w:t>
             </w:r>
           </w:p>
         </w:tc>
@@ -1849,6 +1849,99 @@
           </w:p>
         </w:tc>
       </w:tr>
+      <w:tr>
+        <w:trPr>
+          <w:cnfStyle w:val="000000100000" w:firstRow="0" w:lastRow="0" w:firstColumn="0" w:lastColumn="0" w:oddVBand="0" w:evenVBand="0" w:oddHBand="1" w:evenHBand="0" w:firstRowFirstColumn="0" w:firstRowLastColumn="0" w:lastRowFirstColumn="0" w:lastRowLastColumn="0"/>
+        </w:trPr>
+        <w:tc>
+          <w:tcPr>
+            <w:cnfStyle w:val="001000000000" w:firstRow="0" w:lastRow="0" w:firstColumn="1" w:lastColumn="0" w:oddVBand="0" w:evenVBand="0" w:oddHBand="0" w:evenHBand="0" w:firstRowFirstColumn="0" w:firstRowLastColumn="0" w:lastRowFirstColumn="0" w:lastRowLastColumn="0"/>
+            <w:tcW w:w="1097" w:type="dxa"/>
+          </w:tcPr>
+          <w:p>
+            <w:pPr>
+              <w:rPr>
+                <w:b w:val="0"/>
+                <w:bCs w:val="0"/>
+                <w:lang w:val="en-US"/>
+              </w:rPr>
+            </w:pPr>
+            <w:r>
+              <w:rPr>
+                <w:b w:val="0"/>
+                <w:bCs w:val="0"/>
+                <w:lang w:val="en-US"/>
+              </w:rPr>
+              <w:t>1.4</w:t>
+            </w:r>
+          </w:p>
+        </w:tc>
+        <w:tc>
+          <w:tcPr>
+            <w:tcW w:w="2413" w:type="dxa"/>
+          </w:tcPr>
+          <w:p>
+            <w:pPr>
+              <w:cnfStyle w:val="000000100000" w:firstRow="0" w:lastRow="0" w:firstColumn="0" w:lastColumn="0" w:oddVBand="0" w:evenVBand="0" w:oddHBand="1" w:evenHBand="0" w:firstRowFirstColumn="0" w:firstRowLastColumn="0" w:lastRowFirstColumn="0" w:lastRowLastColumn="0"/>
+              <w:rPr>
+                <w:b w:val="0"/>
+                <w:bCs w:val="0"/>
+                <w:lang w:val="en-US"/>
+              </w:rPr>
+            </w:pPr>
+            <w:r>
+              <w:rPr>
+                <w:b w:val="0"/>
+                <w:bCs w:val="0"/>
+                <w:lang w:val="en-US"/>
+              </w:rPr>
+              <w:t>Lukas Werner</w:t>
+            </w:r>
+          </w:p>
+        </w:tc>
+        <w:tc>
+          <w:tcPr>
+            <w:tcW w:w="4417" w:type="dxa"/>
+          </w:tcPr>
+          <w:p>
+            <w:pPr>
+              <w:cnfStyle w:val="000000100000" w:firstRow="0" w:lastRow="0" w:firstColumn="0" w:lastColumn="0" w:oddVBand="0" w:evenVBand="0" w:oddHBand="1" w:evenHBand="0" w:firstRowFirstColumn="0" w:firstRowLastColumn="0" w:lastRowFirstColumn="0" w:lastRowLastColumn="0"/>
+              <w:rPr>
+                <w:b w:val="0"/>
+                <w:bCs w:val="0"/>
+              </w:rPr>
+            </w:pPr>
+            <w:r>
+              <w:rPr>
+                <w:b w:val="0"/>
+                <w:bCs w:val="0"/>
+              </w:rPr>
+              <w:t>Hinzufügen der Implementierung des Frontends und die genauere Beschreibung der Projektstruktur</w:t>
+            </w:r>
+          </w:p>
+        </w:tc>
+        <w:tc>
+          <w:tcPr>
+            <w:tcW w:w="1361" w:type="dxa"/>
+          </w:tcPr>
+          <w:p>
+            <w:pPr>
+              <w:cnfStyle w:val="000000100000" w:firstRow="0" w:lastRow="0" w:firstColumn="0" w:lastColumn="0" w:oddVBand="0" w:evenVBand="0" w:oddHBand="1" w:evenHBand="0" w:firstRowFirstColumn="0" w:firstRowLastColumn="0" w:lastRowFirstColumn="0" w:lastRowLastColumn="0"/>
+              <w:rPr>
+                <w:b w:val="0"/>
+                <w:bCs w:val="0"/>
+              </w:rPr>
+            </w:pPr>
+            <w:r>
+              <w:rPr>
+                <w:b w:val="0"/>
+                <w:bCs w:val="0"/>
+              </w:rPr>
+              <w:t>28.02.2021</w:t>
+            </w:r>
+          </w:p>
+        </w:tc>
+      </w:tr>
     </w:tbl>
     <w:p/>
     <w:p>
@@ -4710,6 +4803,7 @@
           <w:id w:val="1889449175"/>
           <w:citation/>
         </w:sdtPr>
+        <w:sdtEndPr/>
         <w:sdtContent>
           <w:r>
             <w:rPr>
@@ -5629,7 +5723,254 @@
       </w:r>
       <w:bookmarkEnd w:id="36"/>
     </w:p>
-    <w:p/>
+    <w:p>
+      <w:pPr>
+        <w:pStyle w:val="berschrift2"/>
+        <w:numPr>
+          <w:ilvl w:val="1"/>
+          <w:numId w:val="23"/>
+        </w:numPr>
+      </w:pPr>
+      <w:r>
+        <w:t xml:space="preserve"> Projektstruktur</w:t>
+      </w:r>
+    </w:p>
+    <w:p>
+      <w:pPr>
+        <w:ind w:left="708"/>
+        <w:rPr>
+          <w:b w:val="0"/>
+        </w:rPr>
+      </w:pPr>
+      <w:r>
+        <w:rPr>
+          <w:noProof/>
+        </w:rPr>
+        <w:drawing>
+          <wp:anchor distT="0" distB="0" distL="114300" distR="114300" simplePos="0" relativeHeight="251659264" behindDoc="0" locked="0" layoutInCell="1" allowOverlap="1" wp14:anchorId="64D27EA1" wp14:editId="5478C820">
+            <wp:simplePos x="0" y="0"/>
+            <wp:positionH relativeFrom="column">
+              <wp:posOffset>3519805</wp:posOffset>
+            </wp:positionH>
+            <wp:positionV relativeFrom="paragraph">
+              <wp:posOffset>770890</wp:posOffset>
+            </wp:positionV>
+            <wp:extent cx="2115185" cy="1168400"/>
+            <wp:effectExtent l="0" t="0" r="0" b="0"/>
+            <wp:wrapSquare wrapText="bothSides"/>
+            <wp:docPr id="3" name="Grafik 3"/>
+            <wp:cNvGraphicFramePr>
+              <a:graphicFrameLocks xmlns:a="http://schemas.openxmlformats.org/drawingml/2006/main" noChangeAspect="1"/>
+            </wp:cNvGraphicFramePr>
+            <a:graphic xmlns:a="http://schemas.openxmlformats.org/drawingml/2006/main">
+              <a:graphicData uri="http://schemas.openxmlformats.org/drawingml/2006/picture">
+                <pic:pic xmlns:pic="http://schemas.openxmlformats.org/drawingml/2006/picture">
+                  <pic:nvPicPr>
+                    <pic:cNvPr id="1" name=""/>
+                    <pic:cNvPicPr/>
+                  </pic:nvPicPr>
+                  <pic:blipFill>
+                    <a:blip r:embed="rId10">
+                      <a:extLst>
+                        <a:ext uri="{28A0092B-C50C-407E-A947-70E740481C1C}">
+                          <a14:useLocalDpi xmlns:a14="http://schemas.microsoft.com/office/drawing/2010/main" val="0"/>
+                        </a:ext>
+                      </a:extLst>
+                    </a:blip>
+                    <a:stretch>
+                      <a:fillRect/>
+                    </a:stretch>
+                  </pic:blipFill>
+                  <pic:spPr>
+                    <a:xfrm>
+                      <a:off x="0" y="0"/>
+                      <a:ext cx="2115185" cy="1168400"/>
+                    </a:xfrm>
+                    <a:prstGeom prst="rect">
+                      <a:avLst/>
+                    </a:prstGeom>
+                  </pic:spPr>
+                </pic:pic>
+              </a:graphicData>
+            </a:graphic>
+            <wp14:sizeRelH relativeFrom="margin">
+              <wp14:pctWidth>0</wp14:pctWidth>
+            </wp14:sizeRelH>
+            <wp14:sizeRelV relativeFrom="margin">
+              <wp14:pctHeight>0</wp14:pctHeight>
+            </wp14:sizeRelV>
+          </wp:anchor>
+        </w:drawing>
+      </w:r>
+      <w:r>
+        <w:rPr>
+          <w:b w:val="0"/>
+        </w:rPr>
+        <w:t>Das Frontend wird als NodeJS Server realisiert</w:t>
+      </w:r>
+      <w:r>
+        <w:rPr>
+          <w:b w:val="0"/>
+        </w:rPr>
+        <w:t xml:space="preserve">, welcher die Grundstruktur für dir Benutzeroberfläche beschreibt. Nach einem Projekt build wird eine solution erstellt, welche dann in Sharepoint eingefügt wird. Danach kann die App ganz einfach in Microsoft Teams ausgewählt werden. </w:t>
+      </w:r>
+    </w:p>
+    <w:p>
+      <w:pPr>
+        <w:ind w:left="708"/>
+        <w:rPr>
+          <w:b w:val="0"/>
+        </w:rPr>
+      </w:pPr>
+      <w:r>
+        <w:rPr>
+          <w:b w:val="0"/>
+        </w:rPr>
+        <w:t xml:space="preserve">Das Projekt beginnt mit der </w:t>
+      </w:r>
+      <w:r>
+        <w:rPr>
+          <w:b w:val="0"/>
+        </w:rPr>
+        <w:t>`</w:t>
+      </w:r>
+      <w:r>
+        <w:rPr>
+          <w:b w:val="0"/>
+        </w:rPr>
+        <w:t>SmartqsWebPart.ts</w:t>
+      </w:r>
+      <w:r>
+        <w:rPr>
+          <w:b w:val="0"/>
+        </w:rPr>
+        <w:t>`</w:t>
+      </w:r>
+      <w:r>
+        <w:rPr>
+          <w:b w:val="0"/>
+        </w:rPr>
+        <w:t xml:space="preserve"> Datei, dort werden die Property Pane Eigenschaften definiert und gelesen. Die Einstellungen können beim bearbeiteten des Web-Part aufgerufen werden, dort lassen sich die Graphen vom Dashboard an- und ausschalten.</w:t>
+      </w:r>
+      <w:r>
+        <w:rPr>
+          <w:b w:val="0"/>
+        </w:rPr>
+        <w:t xml:space="preserve"> Nach den Web-Part Eigenschaften wird `</w:t>
+      </w:r>
+      <w:r>
+        <w:rPr>
+          <w:b w:val="0"/>
+        </w:rPr>
+        <w:t>Smartqs.tsx</w:t>
+      </w:r>
+      <w:r>
+        <w:rPr>
+          <w:b w:val="0"/>
+        </w:rPr>
+        <w:t>`</w:t>
+      </w:r>
+      <w:r>
+        <w:rPr>
+          <w:b w:val="0"/>
+        </w:rPr>
+        <w:t xml:space="preserve"> aufgerufen,</w:t>
+      </w:r>
+      <w:r>
+        <w:t xml:space="preserve"> </w:t>
+      </w:r>
+      <w:r>
+        <w:rPr>
+          <w:b w:val="0"/>
+        </w:rPr>
+        <w:t>darin befinden sich grundsätzliche Initialisierungsschritt</w:t>
+      </w:r>
+      <w:r>
+        <w:rPr>
+          <w:b w:val="0"/>
+        </w:rPr>
+        <w:t>e. Zu beginn werden Icons initialisiert die für den späteren gebrauch wichtig sind. Weiters wird von den Sharepoint Tenant Feldern der Organisation die URL für den Backend Server abberufen. Diese sollte als Tenant Property mit den Namen „</w:t>
+      </w:r>
+      <w:r>
+        <w:rPr>
+          <w:b w:val="0"/>
+        </w:rPr>
+        <w:t>smartqsserviceurl</w:t>
+      </w:r>
+      <w:r>
+        <w:rPr>
+          <w:b w:val="0"/>
+        </w:rPr>
+        <w:t xml:space="preserve">“ abgespeichert werden. </w:t>
+      </w:r>
+    </w:p>
+    <w:p>
+      <w:pPr>
+        <w:ind w:left="708"/>
+        <w:rPr>
+          <w:b w:val="0"/>
+        </w:rPr>
+      </w:pPr>
+      <w:r>
+        <w:rPr>
+          <w:b w:val="0"/>
+        </w:rPr>
+        <w:t xml:space="preserve">Nach diesen </w:t>
+      </w:r>
+      <w:r>
+        <w:rPr>
+          <w:b w:val="0"/>
+        </w:rPr>
+        <w:t>Initialisierungsschritt</w:t>
+      </w:r>
+      <w:r>
+        <w:rPr>
+          <w:b w:val="0"/>
+        </w:rPr>
+        <w:t>en kommt nun die allgemeine Navigationsleiste, die aufgerufen wird. Diese ist in `SmartQSNav.tsx` enthalten, dort ist das Pivot Element mit den verschiedenen Links enthalten. Diese leiten dann auf die verschiedenen Seiten weiter: z.B.: Dashboard, Tests erstellen, Tests durchführen, usw.</w:t>
+      </w:r>
+    </w:p>
+    <w:p>
+      <w:pPr>
+        <w:ind w:left="708"/>
+      </w:pPr>
+      <w:r>
+        <w:rPr>
+          <w:b w:val="0"/>
+        </w:rPr>
+        <w:t xml:space="preserve">All diese Seiten und andere </w:t>
+      </w:r>
+      <w:r>
+        <w:rPr>
+          <w:b w:val="0"/>
+        </w:rPr>
+        <w:t>Komponenten,</w:t>
+      </w:r>
+      <w:r>
+        <w:rPr>
+          <w:b w:val="0"/>
+        </w:rPr>
+        <w:t xml:space="preserve"> die verwendet </w:t>
+      </w:r>
+      <w:r>
+        <w:rPr>
+          <w:b w:val="0"/>
+        </w:rPr>
+        <w:t>werden,</w:t>
+      </w:r>
+      <w:r>
+        <w:rPr>
+          <w:b w:val="0"/>
+        </w:rPr>
+        <w:t xml:space="preserve"> sind im `components` Ordner enthalten</w:t>
+      </w:r>
+      <w:r>
+        <w:rPr>
+          <w:b w:val="0"/>
+        </w:rPr>
+        <w:t xml:space="preserve">. Dort werden sie unteranderem von anderen Seiten aufgerufen, die diese Komponenten dann benötigen. </w:t>
+      </w:r>
+    </w:p>
     <w:p>
       <w:pPr>
         <w:pStyle w:val="berschrift1"/>
@@ -5655,6 +5996,7 @@
       </w:pPr>
       <w:bookmarkStart w:id="38" w:name="_Toc64822220"/>
       <w:r>
+        <w:lastRenderedPageBreak/>
         <w:t>Literaturverzeichnis</w:t>
       </w:r>
       <w:bookmarkEnd w:id="38"/>
@@ -5924,8 +6266,8 @@
       <w:bookmarkEnd w:id="39"/>
     </w:p>
     <w:sectPr>
-      <w:footerReference w:type="default" r:id="rId10"/>
-      <w:footerReference w:type="first" r:id="rId11"/>
+      <w:footerReference w:type="default" r:id="rId11"/>
+      <w:footerReference w:type="first" r:id="rId12"/>
       <w:pgSz w:w="11906" w:h="16838"/>
       <w:pgMar w:top="1417" w:right="1417" w:bottom="1134" w:left="1417" w:header="708" w:footer="709" w:gutter="0"/>
       <w:cols w:space="708"/>

</xml_diff>